<commit_message>
Rest for the day
</commit_message>
<xml_diff>
--- a/Methodologies (so far).docx
+++ b/Methodologies (so far).docx
@@ -159,25 +159,7 @@
           <w:sz w:val="24"/>
           <w:szCs w:val="24"/>
         </w:rPr>
-        <w:t xml:space="preserve"> by creating a data crawler using Java </w:t>
-      </w:r>
-      <w:proofErr w:type="spellStart"/>
-      <w:r>
-        <w:rPr>
-          <w:rFonts w:asciiTheme="majorBidi" w:hAnsiTheme="majorBidi" w:cstheme="majorBidi"/>
-          <w:sz w:val="24"/>
-          <w:szCs w:val="24"/>
-        </w:rPr>
-        <w:t>JSoap</w:t>
-      </w:r>
-      <w:proofErr w:type="spellEnd"/>
-      <w:r>
-        <w:rPr>
-          <w:rFonts w:asciiTheme="majorBidi" w:hAnsiTheme="majorBidi" w:cstheme="majorBidi"/>
-          <w:sz w:val="24"/>
-          <w:szCs w:val="24"/>
-        </w:rPr>
-        <w:t xml:space="preserve"> library using the following steps.</w:t>
+        <w:t xml:space="preserve"> by creating a data crawler using Java JSoap library using the following steps.</w:t>
       </w:r>
     </w:p>
     <w:p>
@@ -241,25 +223,7 @@
           <w:sz w:val="24"/>
           <w:szCs w:val="24"/>
         </w:rPr>
-        <w:t xml:space="preserve">Lisinopril, </w:t>
-      </w:r>
-      <w:proofErr w:type="spellStart"/>
-      <w:r>
-        <w:rPr>
-          <w:rFonts w:asciiTheme="majorBidi" w:hAnsiTheme="majorBidi" w:cstheme="majorBidi"/>
-          <w:sz w:val="24"/>
-          <w:szCs w:val="24"/>
-        </w:rPr>
-        <w:t>Nadolol</w:t>
-      </w:r>
-      <w:proofErr w:type="spellEnd"/>
-      <w:r>
-        <w:rPr>
-          <w:rFonts w:asciiTheme="majorBidi" w:hAnsiTheme="majorBidi" w:cstheme="majorBidi"/>
-          <w:sz w:val="24"/>
-          <w:szCs w:val="24"/>
-        </w:rPr>
-        <w:t>, Amlodipine, Diltiazem</w:t>
+        <w:t>Lisinopril, Nadolol, Amlodipine, Diltiazem</w:t>
       </w:r>
       <w:r>
         <w:rPr>
@@ -397,36 +361,16 @@
           <w:sz w:val="24"/>
           <w:szCs w:val="24"/>
         </w:rPr>
-        <w:t xml:space="preserve"> </w:t>
-      </w:r>
-      <w:proofErr w:type="spellStart"/>
-      <w:r>
-        <w:rPr>
-          <w:rFonts w:asciiTheme="majorBidi" w:hAnsiTheme="majorBidi" w:cstheme="majorBidi"/>
-          <w:sz w:val="24"/>
-          <w:szCs w:val="24"/>
-        </w:rPr>
-        <w:t>MedHelp</w:t>
-      </w:r>
-      <w:proofErr w:type="spellEnd"/>
-      <w:r>
-        <w:rPr>
-          <w:rFonts w:asciiTheme="majorBidi" w:hAnsiTheme="majorBidi" w:cstheme="majorBidi"/>
-          <w:sz w:val="24"/>
-          <w:szCs w:val="24"/>
-        </w:rPr>
-        <w:t xml:space="preserve"> and </w:t>
-      </w:r>
-      <w:proofErr w:type="spellStart"/>
-      <w:r>
-        <w:rPr>
-          <w:rFonts w:asciiTheme="majorBidi" w:hAnsiTheme="majorBidi" w:cstheme="majorBidi"/>
-          <w:sz w:val="24"/>
-          <w:szCs w:val="24"/>
-        </w:rPr>
-        <w:t>AskAPatient</w:t>
-      </w:r>
-      <w:proofErr w:type="spellEnd"/>
+        <w:t xml:space="preserve"> MedHelp</w:t>
+      </w:r>
+      <w:r>
+        <w:rPr>
+          <w:rFonts w:asciiTheme="majorBidi" w:hAnsiTheme="majorBidi" w:cstheme="majorBidi"/>
+          <w:sz w:val="24"/>
+          <w:szCs w:val="24"/>
+        </w:rPr>
+        <w:t xml:space="preserve"> and AskAPatient</w:t>
+      </w:r>
       <w:r>
         <w:rPr>
           <w:rFonts w:asciiTheme="majorBidi" w:hAnsiTheme="majorBidi" w:cstheme="majorBidi"/>
@@ -489,25 +433,7 @@
           <w:sz w:val="24"/>
           <w:szCs w:val="24"/>
         </w:rPr>
-        <w:t xml:space="preserve"> </w:t>
-      </w:r>
-      <w:proofErr w:type="spellStart"/>
-      <w:r>
-        <w:rPr>
-          <w:rFonts w:asciiTheme="majorBidi" w:hAnsiTheme="majorBidi" w:cstheme="majorBidi"/>
-          <w:sz w:val="24"/>
-          <w:szCs w:val="24"/>
-        </w:rPr>
-        <w:t>JSoup</w:t>
-      </w:r>
-      <w:proofErr w:type="spellEnd"/>
-      <w:r>
-        <w:rPr>
-          <w:rFonts w:asciiTheme="majorBidi" w:hAnsiTheme="majorBidi" w:cstheme="majorBidi"/>
-          <w:sz w:val="24"/>
-          <w:szCs w:val="24"/>
-        </w:rPr>
-        <w:t xml:space="preserve"> establishes </w:t>
+        <w:t xml:space="preserve"> JSoup establishes </w:t>
       </w:r>
       <w:r>
         <w:rPr>
@@ -558,25 +484,7 @@
           <w:sz w:val="24"/>
           <w:szCs w:val="24"/>
         </w:rPr>
-        <w:t xml:space="preserve">, the web can easily be navigated through </w:t>
-      </w:r>
-      <w:proofErr w:type="spellStart"/>
-      <w:r>
-        <w:rPr>
-          <w:rFonts w:asciiTheme="majorBidi" w:hAnsiTheme="majorBidi" w:cstheme="majorBidi"/>
-          <w:sz w:val="24"/>
-          <w:szCs w:val="24"/>
-        </w:rPr>
-        <w:t>JSoup</w:t>
-      </w:r>
-      <w:proofErr w:type="spellEnd"/>
-      <w:r>
-        <w:rPr>
-          <w:rFonts w:asciiTheme="majorBidi" w:hAnsiTheme="majorBidi" w:cstheme="majorBidi"/>
-          <w:sz w:val="24"/>
-          <w:szCs w:val="24"/>
-        </w:rPr>
-        <w:t>,</w:t>
+        <w:t>, the web can easily be navigated through JSoup,</w:t>
       </w:r>
       <w:r>
         <w:rPr>
@@ -594,7 +502,6 @@
         </w:rPr>
         <w:t xml:space="preserve"> the given posts (example: </w:t>
       </w:r>
-      <w:proofErr w:type="spellStart"/>
       <w:r>
         <w:rPr>
           <w:rFonts w:asciiTheme="majorBidi" w:hAnsiTheme="majorBidi" w:cstheme="majorBidi"/>
@@ -603,7 +510,6 @@
         </w:rPr>
         <w:t>subject_msg</w:t>
       </w:r>
-      <w:proofErr w:type="spellEnd"/>
       <w:r>
         <w:rPr>
           <w:rFonts w:asciiTheme="majorBidi" w:hAnsiTheme="majorBidi" w:cstheme="majorBidi"/>
@@ -985,7 +891,6 @@
         </w:rPr>
         <w:t xml:space="preserve">: This in itself is not necessary for building a dictionary, but the </w:t>
       </w:r>
-      <w:proofErr w:type="spellStart"/>
       <w:r>
         <w:rPr>
           <w:rFonts w:asciiTheme="majorBidi" w:hAnsiTheme="majorBidi" w:cstheme="majorBidi"/>
@@ -994,32 +899,13 @@
         </w:rPr>
         <w:t>TfidfVectorizer</w:t>
       </w:r>
-      <w:proofErr w:type="spellEnd"/>
-      <w:r>
-        <w:rPr>
-          <w:rFonts w:asciiTheme="majorBidi" w:hAnsiTheme="majorBidi" w:cstheme="majorBidi"/>
-          <w:sz w:val="24"/>
-          <w:szCs w:val="24"/>
-        </w:rPr>
-        <w:t xml:space="preserve"> from </w:t>
-      </w:r>
-      <w:proofErr w:type="spellStart"/>
-      <w:r>
-        <w:rPr>
-          <w:rFonts w:asciiTheme="majorBidi" w:hAnsiTheme="majorBidi" w:cstheme="majorBidi"/>
-          <w:sz w:val="24"/>
-          <w:szCs w:val="24"/>
-        </w:rPr>
-        <w:t>Sklearn</w:t>
-      </w:r>
-      <w:proofErr w:type="spellEnd"/>
-      <w:r>
-        <w:rPr>
-          <w:rFonts w:asciiTheme="majorBidi" w:hAnsiTheme="majorBidi" w:cstheme="majorBidi"/>
-          <w:sz w:val="24"/>
-          <w:szCs w:val="24"/>
-        </w:rPr>
-        <w:t xml:space="preserve"> library can double as a retrieving method for all unique words in the text, term frequency will be used later, but for now all unique words are stored in two term frequency files, one for stemmed words and one without stemming.</w:t>
+      <w:r>
+        <w:rPr>
+          <w:rFonts w:asciiTheme="majorBidi" w:hAnsiTheme="majorBidi" w:cstheme="majorBidi"/>
+          <w:sz w:val="24"/>
+          <w:szCs w:val="24"/>
+        </w:rPr>
+        <w:t xml:space="preserve"> from Sklearn library can double as a retrieving method for all unique words in the text, term frequency will be used later, but for now all unique words are stored in two term frequency files, one for stemmed words and one without stemming.</w:t>
       </w:r>
     </w:p>
     <w:p>
@@ -1061,44 +947,15 @@
           <w:szCs w:val="24"/>
           <w:u w:val="single"/>
         </w:rPr>
-        <w:t xml:space="preserve"> files to </w:t>
-      </w:r>
-      <w:proofErr w:type="spellStart"/>
-      <w:r>
-        <w:rPr>
-          <w:rFonts w:asciiTheme="majorBidi" w:hAnsiTheme="majorBidi" w:cstheme="majorBidi"/>
-          <w:sz w:val="24"/>
-          <w:szCs w:val="24"/>
-          <w:u w:val="single"/>
-        </w:rPr>
-        <w:t>MetaMap</w:t>
-      </w:r>
-      <w:proofErr w:type="spellEnd"/>
-      <w:r>
-        <w:rPr>
-          <w:rFonts w:asciiTheme="majorBidi" w:hAnsiTheme="majorBidi" w:cstheme="majorBidi"/>
-          <w:sz w:val="24"/>
-          <w:szCs w:val="24"/>
-        </w:rPr>
-        <w:t xml:space="preserve">: </w:t>
-      </w:r>
-      <w:proofErr w:type="spellStart"/>
-      <w:r>
-        <w:rPr>
-          <w:rFonts w:asciiTheme="majorBidi" w:hAnsiTheme="majorBidi" w:cstheme="majorBidi"/>
-          <w:sz w:val="24"/>
-          <w:szCs w:val="24"/>
-        </w:rPr>
-        <w:t>MetaMap</w:t>
-      </w:r>
-      <w:proofErr w:type="spellEnd"/>
-      <w:r>
-        <w:rPr>
-          <w:rFonts w:asciiTheme="majorBidi" w:hAnsiTheme="majorBidi" w:cstheme="majorBidi"/>
-          <w:sz w:val="24"/>
-          <w:szCs w:val="24"/>
-        </w:rPr>
-        <w:t xml:space="preserve"> as mentioned before is used to extract UMLS concepts, by sending both files, we can be certain that every single concepts mentioned in the dataset will be tested.</w:t>
+        <w:t xml:space="preserve"> files to MetaMap</w:t>
+      </w:r>
+      <w:r>
+        <w:rPr>
+          <w:rFonts w:asciiTheme="majorBidi" w:hAnsiTheme="majorBidi" w:cstheme="majorBidi"/>
+          <w:sz w:val="24"/>
+          <w:szCs w:val="24"/>
+        </w:rPr>
+        <w:t>: MetaMap as mentioned before is used to extract UMLS concepts, by sending both files, we can be certain that every single concepts mentioned in the dataset will be tested.</w:t>
       </w:r>
     </w:p>
     <w:p>
@@ -1122,19 +979,8 @@
           <w:szCs w:val="24"/>
           <w:u w:val="single"/>
         </w:rPr>
-        <w:t xml:space="preserve">Extract the concepts from </w:t>
-      </w:r>
-      <w:proofErr w:type="spellStart"/>
-      <w:r>
-        <w:rPr>
-          <w:rFonts w:asciiTheme="majorBidi" w:hAnsiTheme="majorBidi" w:cstheme="majorBidi"/>
-          <w:sz w:val="24"/>
-          <w:szCs w:val="24"/>
-          <w:u w:val="single"/>
-        </w:rPr>
-        <w:t>MetaMap</w:t>
-      </w:r>
-      <w:proofErr w:type="spellEnd"/>
+        <w:t>Extract the concepts from MetaMap</w:t>
+      </w:r>
       <w:r>
         <w:rPr>
           <w:rFonts w:asciiTheme="majorBidi" w:hAnsiTheme="majorBidi" w:cstheme="majorBidi"/>
@@ -1149,33 +995,31 @@
           <w:sz w:val="24"/>
           <w:szCs w:val="24"/>
         </w:rPr>
+        <w:t xml:space="preserve"> Meta</w:t>
+      </w:r>
+      <w:r>
+        <w:rPr>
+          <w:rFonts w:asciiTheme="majorBidi" w:hAnsiTheme="majorBidi" w:cstheme="majorBidi"/>
+          <w:sz w:val="24"/>
+          <w:szCs w:val="24"/>
+        </w:rPr>
+        <w:t>Map output needed is classified into three categories ([Signs and Symptoms]</w:t>
+      </w:r>
+      <w:r>
+        <w:rPr>
+          <w:rFonts w:asciiTheme="majorBidi" w:hAnsiTheme="majorBidi" w:cstheme="majorBidi"/>
+          <w:sz w:val="24"/>
+          <w:szCs w:val="24"/>
+        </w:rPr>
         <w:t xml:space="preserve"> </w:t>
       </w:r>
-      <w:proofErr w:type="spellStart"/>
-      <w:r>
-        <w:rPr>
-          <w:rFonts w:asciiTheme="majorBidi" w:hAnsiTheme="majorBidi" w:cstheme="majorBidi"/>
-          <w:sz w:val="24"/>
-          <w:szCs w:val="24"/>
-        </w:rPr>
-        <w:t>Meta</w:t>
-      </w:r>
-      <w:r>
-        <w:rPr>
-          <w:rFonts w:asciiTheme="majorBidi" w:hAnsiTheme="majorBidi" w:cstheme="majorBidi"/>
-          <w:sz w:val="24"/>
-          <w:szCs w:val="24"/>
-        </w:rPr>
-        <w:t>Map</w:t>
-      </w:r>
-      <w:proofErr w:type="spellEnd"/>
-      <w:r>
-        <w:rPr>
-          <w:rFonts w:asciiTheme="majorBidi" w:hAnsiTheme="majorBidi" w:cstheme="majorBidi"/>
-          <w:sz w:val="24"/>
-          <w:szCs w:val="24"/>
-        </w:rPr>
-        <w:t xml:space="preserve"> output needed is classified into three categories ([Signs and Symptoms]</w:t>
+      <w:r>
+        <w:rPr>
+          <w:rFonts w:asciiTheme="majorBidi" w:hAnsiTheme="majorBidi" w:cstheme="majorBidi"/>
+          <w:sz w:val="24"/>
+          <w:szCs w:val="24"/>
+        </w:rPr>
+        <w:t>=</w:t>
       </w:r>
       <w:r>
         <w:rPr>
@@ -1191,41 +1035,7 @@
           <w:sz w:val="24"/>
           <w:szCs w:val="24"/>
         </w:rPr>
-        <w:t>=</w:t>
-      </w:r>
-      <w:r>
-        <w:rPr>
-          <w:rFonts w:asciiTheme="majorBidi" w:hAnsiTheme="majorBidi" w:cstheme="majorBidi"/>
-          <w:sz w:val="24"/>
-          <w:szCs w:val="24"/>
-        </w:rPr>
-        <w:t xml:space="preserve"> </w:t>
-      </w:r>
-      <w:r>
-        <w:rPr>
-          <w:rFonts w:asciiTheme="majorBidi" w:hAnsiTheme="majorBidi" w:cstheme="majorBidi"/>
-          <w:sz w:val="24"/>
-          <w:szCs w:val="24"/>
-        </w:rPr>
-        <w:t>ADR, [Disease or Syndrome</w:t>
-      </w:r>
-      <w:proofErr w:type="gramStart"/>
-      <w:r>
-        <w:rPr>
-          <w:rFonts w:asciiTheme="majorBidi" w:hAnsiTheme="majorBidi" w:cstheme="majorBidi"/>
-          <w:sz w:val="24"/>
-          <w:szCs w:val="24"/>
-        </w:rPr>
-        <w:t>] ,</w:t>
-      </w:r>
-      <w:proofErr w:type="gramEnd"/>
-      <w:r>
-        <w:rPr>
-          <w:rFonts w:asciiTheme="majorBidi" w:hAnsiTheme="majorBidi" w:cstheme="majorBidi"/>
-          <w:sz w:val="24"/>
-          <w:szCs w:val="24"/>
-        </w:rPr>
-        <w:t xml:space="preserve"> and </w:t>
+        <w:t xml:space="preserve">ADR, [Disease or Syndrome] , and </w:t>
       </w:r>
       <w:r>
         <w:rPr>
@@ -1249,25 +1059,7 @@
           <w:sz w:val="24"/>
           <w:szCs w:val="24"/>
         </w:rPr>
-        <w:t xml:space="preserve">ction]), a script was made to handle </w:t>
-      </w:r>
-      <w:proofErr w:type="spellStart"/>
-      <w:r>
-        <w:rPr>
-          <w:rFonts w:asciiTheme="majorBidi" w:hAnsiTheme="majorBidi" w:cstheme="majorBidi"/>
-          <w:sz w:val="24"/>
-          <w:szCs w:val="24"/>
-        </w:rPr>
-        <w:t>MetaMap</w:t>
-      </w:r>
-      <w:proofErr w:type="spellEnd"/>
-      <w:r>
-        <w:rPr>
-          <w:rFonts w:asciiTheme="majorBidi" w:hAnsiTheme="majorBidi" w:cstheme="majorBidi"/>
-          <w:sz w:val="24"/>
-          <w:szCs w:val="24"/>
-        </w:rPr>
-        <w:t xml:space="preserve"> output and extract these concepts into files containing the concept in Python Dictionary Format.</w:t>
+        <w:t>ction]), a script was made to handle MetaMap output and extract these concepts into files containing the concept in Python Dictionary Format.</w:t>
       </w:r>
     </w:p>
     <w:p>
@@ -1446,69 +1238,15 @@
           <w:sz w:val="24"/>
           <w:szCs w:val="24"/>
         </w:rPr>
-        <w:t xml:space="preserve"> words (confusion, confused = </w:t>
-      </w:r>
-      <w:proofErr w:type="spellStart"/>
-      <w:r>
-        <w:rPr>
-          <w:rFonts w:asciiTheme="majorBidi" w:hAnsiTheme="majorBidi" w:cstheme="majorBidi"/>
-          <w:sz w:val="24"/>
-          <w:szCs w:val="24"/>
-        </w:rPr>
-        <w:t>confus</w:t>
-      </w:r>
-      <w:proofErr w:type="spellEnd"/>
-      <w:r>
-        <w:rPr>
-          <w:rFonts w:asciiTheme="majorBidi" w:hAnsiTheme="majorBidi" w:cstheme="majorBidi"/>
-          <w:sz w:val="24"/>
-          <w:szCs w:val="24"/>
-        </w:rPr>
-        <w:t>)</w:t>
-      </w:r>
-      <w:r>
-        <w:rPr>
-          <w:rFonts w:asciiTheme="majorBidi" w:hAnsiTheme="majorBidi" w:cstheme="majorBidi"/>
-          <w:sz w:val="24"/>
-          <w:szCs w:val="24"/>
-        </w:rPr>
-        <w:t xml:space="preserve">, however it also removed the meaning from certain words and was therefore undiscovered by </w:t>
-      </w:r>
-      <w:proofErr w:type="spellStart"/>
-      <w:r>
-        <w:rPr>
-          <w:rFonts w:asciiTheme="majorBidi" w:hAnsiTheme="majorBidi" w:cstheme="majorBidi"/>
-          <w:sz w:val="24"/>
-          <w:szCs w:val="24"/>
-        </w:rPr>
-        <w:t>MetaMap</w:t>
-      </w:r>
-      <w:proofErr w:type="spellEnd"/>
-      <w:r>
-        <w:rPr>
-          <w:rFonts w:asciiTheme="majorBidi" w:hAnsiTheme="majorBidi" w:cstheme="majorBidi"/>
-          <w:sz w:val="24"/>
-          <w:szCs w:val="24"/>
-        </w:rPr>
-        <w:t xml:space="preserve"> (“Acne” became “</w:t>
-      </w:r>
-      <w:proofErr w:type="spellStart"/>
-      <w:r>
-        <w:rPr>
-          <w:rFonts w:asciiTheme="majorBidi" w:hAnsiTheme="majorBidi" w:cstheme="majorBidi"/>
-          <w:sz w:val="24"/>
-          <w:szCs w:val="24"/>
-        </w:rPr>
-        <w:t>acn</w:t>
-      </w:r>
-      <w:proofErr w:type="spellEnd"/>
-      <w:r>
-        <w:rPr>
-          <w:rFonts w:asciiTheme="majorBidi" w:hAnsiTheme="majorBidi" w:cstheme="majorBidi"/>
-          <w:sz w:val="24"/>
-          <w:szCs w:val="24"/>
-        </w:rPr>
-        <w:t>” which means nothing and was therefore undiscovered)</w:t>
+        <w:t xml:space="preserve"> words (confusion, confused = confus)</w:t>
+      </w:r>
+      <w:r>
+        <w:rPr>
+          <w:rFonts w:asciiTheme="majorBidi" w:hAnsiTheme="majorBidi" w:cstheme="majorBidi"/>
+          <w:sz w:val="24"/>
+          <w:szCs w:val="24"/>
+        </w:rPr>
+        <w:t>, however it also removed the meaning from certain words and was therefore undiscovered by MetaMap (“Acne” became “acn” which means nothing and was therefore undiscovered)</w:t>
       </w:r>
       <w:r>
         <w:rPr>
@@ -1540,9 +1278,8 @@
           <w:szCs w:val="28"/>
         </w:rPr>
         <w:lastRenderedPageBreak/>
-        <w:t xml:space="preserve">Association with </w:t>
-      </w:r>
-      <w:proofErr w:type="spellStart"/>
+        <w:t>Association with GloVe</w:t>
+      </w:r>
       <w:r>
         <w:rPr>
           <w:rFonts w:asciiTheme="majorBidi" w:hAnsiTheme="majorBidi" w:cstheme="majorBidi"/>
@@ -1551,17 +1288,6 @@
           <w:sz w:val="28"/>
           <w:szCs w:val="28"/>
         </w:rPr>
-        <w:t>GloVe</w:t>
-      </w:r>
-      <w:proofErr w:type="spellEnd"/>
-      <w:r>
-        <w:rPr>
-          <w:rFonts w:asciiTheme="majorBidi" w:hAnsiTheme="majorBidi" w:cstheme="majorBidi"/>
-          <w:b/>
-          <w:bCs/>
-          <w:sz w:val="28"/>
-          <w:szCs w:val="28"/>
-        </w:rPr>
         <w:t>:</w:t>
       </w:r>
     </w:p>
@@ -1574,23 +1300,13 @@
           <w:szCs w:val="24"/>
         </w:rPr>
       </w:pPr>
-      <w:proofErr w:type="spellStart"/>
-      <w:r>
-        <w:rPr>
-          <w:rFonts w:asciiTheme="majorBidi" w:hAnsiTheme="majorBidi" w:cstheme="majorBidi"/>
-          <w:sz w:val="24"/>
-          <w:szCs w:val="24"/>
-        </w:rPr>
-        <w:t>GloVe</w:t>
-      </w:r>
-      <w:proofErr w:type="spellEnd"/>
-      <w:r>
-        <w:rPr>
-          <w:rFonts w:asciiTheme="majorBidi" w:hAnsiTheme="majorBidi" w:cstheme="majorBidi"/>
-          <w:sz w:val="24"/>
-          <w:szCs w:val="24"/>
-        </w:rPr>
-        <w:t>: Global Vectors for Word Representation</w:t>
+      <w:r>
+        <w:rPr>
+          <w:rFonts w:asciiTheme="majorBidi" w:hAnsiTheme="majorBidi" w:cstheme="majorBidi"/>
+          <w:sz w:val="24"/>
+          <w:szCs w:val="24"/>
+        </w:rPr>
+        <w:t>GloVe: Global Vectors for Word Representation</w:t>
       </w:r>
       <w:r>
         <w:rPr>
@@ -1850,25 +1566,7 @@
           <w:sz w:val="24"/>
           <w:szCs w:val="24"/>
         </w:rPr>
-        <w:t xml:space="preserve">The text file was loaded into </w:t>
-      </w:r>
-      <w:proofErr w:type="spellStart"/>
-      <w:r>
-        <w:rPr>
-          <w:rFonts w:asciiTheme="majorBidi" w:hAnsiTheme="majorBidi" w:cstheme="majorBidi"/>
-          <w:sz w:val="24"/>
-          <w:szCs w:val="24"/>
-        </w:rPr>
-        <w:t>tensorflow</w:t>
-      </w:r>
-      <w:proofErr w:type="spellEnd"/>
-      <w:r>
-        <w:rPr>
-          <w:rFonts w:asciiTheme="majorBidi" w:hAnsiTheme="majorBidi" w:cstheme="majorBidi"/>
-          <w:sz w:val="24"/>
-          <w:szCs w:val="24"/>
-        </w:rPr>
-        <w:t xml:space="preserve"> projector </w:t>
+        <w:t xml:space="preserve">The text file was loaded into tensorflow projector </w:t>
       </w:r>
       <w:sdt>
         <w:sdtPr>
@@ -2502,25 +2200,7 @@
           <w:sz w:val="24"/>
           <w:szCs w:val="24"/>
         </w:rPr>
-        <w:t xml:space="preserve"> range [1</w:t>
-      </w:r>
-      <w:proofErr w:type="gramStart"/>
-      <w:r>
-        <w:rPr>
-          <w:rFonts w:asciiTheme="majorBidi" w:hAnsiTheme="majorBidi" w:cstheme="majorBidi"/>
-          <w:sz w:val="24"/>
-          <w:szCs w:val="24"/>
-        </w:rPr>
-        <w:t>,3</w:t>
-      </w:r>
-      <w:proofErr w:type="gramEnd"/>
-      <w:r>
-        <w:rPr>
-          <w:rFonts w:asciiTheme="majorBidi" w:hAnsiTheme="majorBidi" w:cstheme="majorBidi"/>
-          <w:sz w:val="24"/>
-          <w:szCs w:val="24"/>
-        </w:rPr>
-        <w:t>].</w:t>
+        <w:t xml:space="preserve"> range [1,3].</w:t>
       </w:r>
     </w:p>
     <w:p>
@@ -2633,25 +2313,7 @@
           <w:sz w:val="24"/>
           <w:szCs w:val="24"/>
         </w:rPr>
-        <w:t xml:space="preserve"> Unfortunately, the </w:t>
-      </w:r>
-      <w:proofErr w:type="spellStart"/>
-      <w:r>
-        <w:rPr>
-          <w:rFonts w:asciiTheme="majorBidi" w:hAnsiTheme="majorBidi" w:cstheme="majorBidi"/>
-          <w:sz w:val="24"/>
-          <w:szCs w:val="24"/>
-        </w:rPr>
-        <w:t>MedHelp</w:t>
-      </w:r>
-      <w:proofErr w:type="spellEnd"/>
-      <w:r>
-        <w:rPr>
-          <w:rFonts w:asciiTheme="majorBidi" w:hAnsiTheme="majorBidi" w:cstheme="majorBidi"/>
-          <w:sz w:val="24"/>
-          <w:szCs w:val="24"/>
-        </w:rPr>
-        <w:t xml:space="preserve"> dataset has a lot of missing data, so not all user information could be used at the same time.</w:t>
+        <w:t xml:space="preserve"> Unfortunately, the MedHelp dataset has a lot of missing data, so not all user information could be used at the same time.</w:t>
       </w:r>
     </w:p>
     <w:p>
@@ -2767,27 +2429,8 @@
           <w:szCs w:val="24"/>
         </w:rPr>
         <w:lastRenderedPageBreak/>
-        <w:t xml:space="preserve">Now that missing data is in an acceptable level, the remaining missing values (Age and Gender) were imputed using the </w:t>
-      </w:r>
-      <w:proofErr w:type="spellStart"/>
-      <w:r>
-        <w:rPr>
-          <w:rFonts w:asciiTheme="majorBidi" w:hAnsiTheme="majorBidi" w:cstheme="majorBidi"/>
-          <w:sz w:val="24"/>
-          <w:szCs w:val="24"/>
-        </w:rPr>
-        <w:t>SciKit</w:t>
-      </w:r>
-      <w:proofErr w:type="spellEnd"/>
-      <w:r>
-        <w:rPr>
-          <w:rFonts w:asciiTheme="majorBidi" w:hAnsiTheme="majorBidi" w:cstheme="majorBidi"/>
-          <w:sz w:val="24"/>
-          <w:szCs w:val="24"/>
-        </w:rPr>
-        <w:t xml:space="preserve"> learn library, </w:t>
-      </w:r>
-      <w:proofErr w:type="spellStart"/>
+        <w:t xml:space="preserve">Now that missing data is in an acceptable level, the remaining missing values (Age and Gender) were imputed using the SciKit learn library, </w:t>
+      </w:r>
       <w:r>
         <w:rPr>
           <w:rFonts w:asciiTheme="majorBidi" w:hAnsiTheme="majorBidi" w:cstheme="majorBidi"/>
@@ -2796,7 +2439,6 @@
         </w:rPr>
         <w:t>SimpleImputer</w:t>
       </w:r>
-      <w:proofErr w:type="spellEnd"/>
       <w:r>
         <w:rPr>
           <w:rFonts w:asciiTheme="majorBidi" w:hAnsiTheme="majorBidi" w:cstheme="majorBidi"/>
@@ -2986,29 +2628,7 @@
           <w:szCs w:val="24"/>
           <w:shd w:val="clear" w:color="auto" w:fill="FFFFFF"/>
         </w:rPr>
-        <w:t xml:space="preserve">The same procedure was applied for </w:t>
-      </w:r>
-      <w:proofErr w:type="spellStart"/>
-      <w:r>
-        <w:rPr>
-          <w:rFonts w:asciiTheme="majorBidi" w:hAnsiTheme="majorBidi" w:cstheme="majorBidi"/>
-          <w:color w:val="222222"/>
-          <w:sz w:val="24"/>
-          <w:szCs w:val="24"/>
-          <w:shd w:val="clear" w:color="auto" w:fill="FFFFFF"/>
-        </w:rPr>
-        <w:t>AskAPatient</w:t>
-      </w:r>
-      <w:proofErr w:type="spellEnd"/>
-      <w:r>
-        <w:rPr>
-          <w:rFonts w:asciiTheme="majorBidi" w:hAnsiTheme="majorBidi" w:cstheme="majorBidi"/>
-          <w:color w:val="222222"/>
-          <w:sz w:val="24"/>
-          <w:szCs w:val="24"/>
-          <w:shd w:val="clear" w:color="auto" w:fill="FFFFFF"/>
-        </w:rPr>
-        <w:t xml:space="preserve"> dataset, however the dataset did not include anything other than age and gender, therefore as a whole the size of the dataset is 757 with no divided parts between them</w:t>
+        <w:t>The same procedure was applied for AskAPatient dataset, however the dataset did not include anything other than age and gender, therefore as a whole the size of the dataset is 757 with no divided parts between them</w:t>
       </w:r>
       <w:r>
         <w:rPr>
@@ -3251,25 +2871,7 @@
           <w:sz w:val="24"/>
           <w:szCs w:val="24"/>
         </w:rPr>
-        <w:t xml:space="preserve">to infrequency in the ADRs per each patient, in the complete </w:t>
-      </w:r>
-      <w:proofErr w:type="spellStart"/>
-      <w:r>
-        <w:rPr>
-          <w:rFonts w:asciiTheme="majorBidi" w:hAnsiTheme="majorBidi" w:cstheme="majorBidi"/>
-          <w:sz w:val="24"/>
-          <w:szCs w:val="24"/>
-        </w:rPr>
-        <w:t>MedHelp</w:t>
-      </w:r>
-      <w:proofErr w:type="spellEnd"/>
-      <w:r>
-        <w:rPr>
-          <w:rFonts w:asciiTheme="majorBidi" w:hAnsiTheme="majorBidi" w:cstheme="majorBidi"/>
-          <w:sz w:val="24"/>
-          <w:szCs w:val="24"/>
-        </w:rPr>
-        <w:t xml:space="preserve"> dataset, the highest percentage is </w:t>
+        <w:t xml:space="preserve">to infrequency in the ADRs per each patient, in the complete MedHelp dataset, the highest percentage is </w:t>
       </w:r>
       <w:r>
         <w:rPr>
@@ -4822,25 +4424,7 @@
           <w:sz w:val="24"/>
           <w:szCs w:val="24"/>
         </w:rPr>
-        <w:t xml:space="preserve">SMOTENC implementation works exactly the same as SMOTE, by fitting the dataset to each other using SMOTENC object, only the difference is pointing out which of these features are nominal, SMOTENC is compatible with Pandas </w:t>
-      </w:r>
-      <w:proofErr w:type="spellStart"/>
-      <w:r>
-        <w:rPr>
-          <w:rFonts w:asciiTheme="majorBidi" w:hAnsiTheme="majorBidi" w:cstheme="majorBidi"/>
-          <w:sz w:val="24"/>
-          <w:szCs w:val="24"/>
-        </w:rPr>
-        <w:t>Dataframe</w:t>
-      </w:r>
-      <w:proofErr w:type="spellEnd"/>
-      <w:r>
-        <w:rPr>
-          <w:rFonts w:asciiTheme="majorBidi" w:hAnsiTheme="majorBidi" w:cstheme="majorBidi"/>
-          <w:sz w:val="24"/>
-          <w:szCs w:val="24"/>
-        </w:rPr>
-        <w:t xml:space="preserve">, with the a list of new features as output  </w:t>
+        <w:t xml:space="preserve">SMOTENC implementation works exactly the same as SMOTE, by fitting the dataset to each other using SMOTENC object, only the difference is pointing out which of these features are nominal, SMOTENC is compatible with Pandas Dataframe, with the a list of new features as output  </w:t>
       </w:r>
       <w:r>
         <w:rPr>
@@ -6344,8 +5928,6 @@
         </w:rPr>
         <w:t>.</w:t>
       </w:r>
-      <w:bookmarkStart w:id="0" w:name="_GoBack"/>
-      <w:bookmarkEnd w:id="0"/>
     </w:p>
     <w:p>
       <w:pPr>
@@ -6672,16 +6254,110 @@
     </w:p>
     <w:p>
       <w:pPr>
-        <w:pStyle w:val="ListParagraph"/>
         <w:spacing w:line="360" w:lineRule="auto"/>
-        <w:ind w:left="420"/>
-        <w:rPr>
-          <w:rFonts w:asciiTheme="majorBidi" w:hAnsiTheme="majorBidi" w:cstheme="majorBidi"/>
+        <w:rPr>
+          <w:rFonts w:asciiTheme="majorBidi" w:hAnsiTheme="majorBidi" w:cstheme="majorBidi"/>
+          <w:b/>
+          <w:bCs/>
           <w:sz w:val="24"/>
           <w:szCs w:val="24"/>
           <w:lang w:bidi="ar-EG"/>
         </w:rPr>
       </w:pPr>
+    </w:p>
+    <w:p>
+      <w:pPr>
+        <w:spacing w:line="360" w:lineRule="auto"/>
+        <w:rPr>
+          <w:rFonts w:asciiTheme="majorBidi" w:hAnsiTheme="majorBidi" w:cstheme="majorBidi"/>
+          <w:b/>
+          <w:bCs/>
+          <w:sz w:val="24"/>
+          <w:szCs w:val="24"/>
+          <w:lang w:bidi="ar-EG"/>
+        </w:rPr>
+      </w:pPr>
+    </w:p>
+    <w:p>
+      <w:pPr>
+        <w:spacing w:line="360" w:lineRule="auto"/>
+        <w:rPr>
+          <w:rFonts w:asciiTheme="majorBidi" w:hAnsiTheme="majorBidi" w:cstheme="majorBidi"/>
+          <w:sz w:val="24"/>
+          <w:szCs w:val="24"/>
+          <w:lang w:bidi="ar-EG"/>
+        </w:rPr>
+      </w:pPr>
+      <w:r>
+        <w:rPr>
+          <w:rFonts w:asciiTheme="majorBidi" w:hAnsiTheme="majorBidi" w:cstheme="majorBidi"/>
+          <w:b/>
+          <w:bCs/>
+          <w:sz w:val="24"/>
+          <w:szCs w:val="24"/>
+          <w:lang w:bidi="ar-EG"/>
+        </w:rPr>
+        <w:lastRenderedPageBreak/>
+        <w:t>Implementation:</w:t>
+      </w:r>
+      <w:r>
+        <w:rPr>
+          <w:rFonts w:asciiTheme="majorBidi" w:hAnsiTheme="majorBidi" w:cstheme="majorBidi"/>
+          <w:sz w:val="24"/>
+          <w:szCs w:val="24"/>
+          <w:lang w:bidi="ar-EG"/>
+        </w:rPr>
+        <w:t xml:space="preserve"> The random forests implementation is provided is SciKit learn as an ensemble classifier, the main parameter given is “n_estimators”, which is the number of bootstrapped trees that should be constructed. Estimators between 100 and 2000 were tested to ensure accuracy, with their performance being provided in th</w:t>
+      </w:r>
+      <w:r>
+        <w:rPr>
+          <w:rFonts w:asciiTheme="majorBidi" w:hAnsiTheme="majorBidi" w:cstheme="majorBidi"/>
+          <w:sz w:val="24"/>
+          <w:szCs w:val="24"/>
+          <w:lang w:bidi="ar-EG"/>
+        </w:rPr>
+        <w:t>e following graph</w:t>
+      </w:r>
+      <w:bookmarkStart w:id="0" w:name="_GoBack"/>
+      <w:bookmarkEnd w:id="0"/>
+      <w:r>
+        <w:rPr>
+          <w:rFonts w:asciiTheme="majorBidi" w:hAnsiTheme="majorBidi" w:cstheme="majorBidi"/>
+          <w:sz w:val="24"/>
+          <w:szCs w:val="24"/>
+          <w:lang w:bidi="ar-EG"/>
+        </w:rPr>
+        <w:t xml:space="preserve"> over the number of trees.</w:t>
+      </w:r>
+    </w:p>
+    <w:p>
+      <w:pPr>
+        <w:spacing w:line="360" w:lineRule="auto"/>
+        <w:rPr>
+          <w:rFonts w:asciiTheme="majorBidi" w:hAnsiTheme="majorBidi" w:cstheme="majorBidi"/>
+          <w:sz w:val="24"/>
+          <w:szCs w:val="24"/>
+          <w:lang w:bidi="ar-EG"/>
+        </w:rPr>
+      </w:pPr>
+      <w:r>
+        <w:rPr>
+          <w:noProof/>
+        </w:rPr>
+        <w:drawing>
+          <wp:inline distT="0" distB="0" distL="0" distR="0" wp14:anchorId="5D79CDDE" wp14:editId="17D3A223">
+            <wp:extent cx="4572000" cy="2743200"/>
+            <wp:effectExtent l="0" t="0" r="0" b="0"/>
+            <wp:docPr id="24" name="Chart 24"/>
+            <wp:cNvGraphicFramePr/>
+            <a:graphic xmlns:a="http://schemas.openxmlformats.org/drawingml/2006/main">
+              <a:graphicData uri="http://schemas.openxmlformats.org/drawingml/2006/chart">
+                <c:chart xmlns:c="http://schemas.openxmlformats.org/drawingml/2006/chart" xmlns:r="http://schemas.openxmlformats.org/officeDocument/2006/relationships" r:id="rId22"/>
+              </a:graphicData>
+            </a:graphic>
+          </wp:inline>
+        </w:drawing>
+      </w:r>
     </w:p>
     <w:sectPr>
       <w:pgSz w:w="12240" w:h="15840"/>
@@ -8772,6 +8448,1539 @@
     </w:tblPr>
   </w:style>
 </w:styles>
+</file>
+
+<file path=word/charts/chart1.xml><?xml version="1.0" encoding="utf-8"?>
+<c:chartSpace xmlns:c="http://schemas.openxmlformats.org/drawingml/2006/chart" xmlns:a="http://schemas.openxmlformats.org/drawingml/2006/main" xmlns:r="http://schemas.openxmlformats.org/officeDocument/2006/relationships">
+  <c:date1904 val="0"/>
+  <c:lang val="en-US"/>
+  <c:roundedCorners val="0"/>
+  <mc:AlternateContent xmlns:mc="http://schemas.openxmlformats.org/markup-compatibility/2006">
+    <mc:Choice xmlns:c14="http://schemas.microsoft.com/office/drawing/2007/8/2/chart" Requires="c14">
+      <c14:style val="102"/>
+    </mc:Choice>
+    <mc:Fallback>
+      <c:style val="2"/>
+    </mc:Fallback>
+  </mc:AlternateContent>
+  <c:chart>
+    <c:title>
+      <c:tx>
+        <c:rich>
+          <a:bodyPr rot="0" spcFirstLastPara="1" vertOverflow="ellipsis" vert="horz" wrap="square" anchor="ctr" anchorCtr="1"/>
+          <a:lstStyle/>
+          <a:p>
+            <a:pPr>
+              <a:defRPr sz="1400" b="0" i="0" u="none" strike="noStrike" kern="1200" spc="0" baseline="0">
+                <a:solidFill>
+                  <a:schemeClr val="tx1">
+                    <a:lumMod val="65000"/>
+                    <a:lumOff val="35000"/>
+                  </a:schemeClr>
+                </a:solidFill>
+                <a:latin typeface="+mn-lt"/>
+                <a:ea typeface="+mn-ea"/>
+                <a:cs typeface="+mn-cs"/>
+              </a:defRPr>
+            </a:pPr>
+            <a:r>
+              <a:rPr lang="en-US"/>
+              <a:t>Pain Stats</a:t>
+            </a:r>
+            <a:r>
+              <a:rPr lang="en-US" baseline="0"/>
+              <a:t> With SMOTE</a:t>
+            </a:r>
+            <a:endParaRPr lang="en-US"/>
+          </a:p>
+        </c:rich>
+      </c:tx>
+      <c:overlay val="0"/>
+      <c:spPr>
+        <a:noFill/>
+        <a:ln>
+          <a:noFill/>
+        </a:ln>
+        <a:effectLst/>
+      </c:spPr>
+      <c:txPr>
+        <a:bodyPr rot="0" spcFirstLastPara="1" vertOverflow="ellipsis" vert="horz" wrap="square" anchor="ctr" anchorCtr="1"/>
+        <a:lstStyle/>
+        <a:p>
+          <a:pPr>
+            <a:defRPr sz="1400" b="0" i="0" u="none" strike="noStrike" kern="1200" spc="0" baseline="0">
+              <a:solidFill>
+                <a:schemeClr val="tx1">
+                  <a:lumMod val="65000"/>
+                  <a:lumOff val="35000"/>
+                </a:schemeClr>
+              </a:solidFill>
+              <a:latin typeface="+mn-lt"/>
+              <a:ea typeface="+mn-ea"/>
+              <a:cs typeface="+mn-cs"/>
+            </a:defRPr>
+          </a:pPr>
+          <a:endParaRPr lang="en-US"/>
+        </a:p>
+      </c:txPr>
+    </c:title>
+    <c:autoTitleDeleted val="0"/>
+    <c:plotArea>
+      <c:layout/>
+      <c:scatterChart>
+        <c:scatterStyle val="lineMarker"/>
+        <c:varyColors val="0"/>
+        <c:ser>
+          <c:idx val="0"/>
+          <c:order val="0"/>
+          <c:tx>
+            <c:strRef>
+              <c:f>Sheet1!$C$1</c:f>
+              <c:strCache>
+                <c:ptCount val="1"/>
+                <c:pt idx="0">
+                  <c:v>Accuracy</c:v>
+                </c:pt>
+              </c:strCache>
+            </c:strRef>
+          </c:tx>
+          <c:spPr>
+            <a:ln w="19050" cap="rnd">
+              <a:solidFill>
+                <a:schemeClr val="accent1"/>
+              </a:solidFill>
+              <a:round/>
+            </a:ln>
+            <a:effectLst/>
+          </c:spPr>
+          <c:marker>
+            <c:symbol val="circle"/>
+            <c:size val="5"/>
+            <c:spPr>
+              <a:solidFill>
+                <a:schemeClr val="accent1"/>
+              </a:solidFill>
+              <a:ln w="9525">
+                <a:solidFill>
+                  <a:schemeClr val="accent1"/>
+                </a:solidFill>
+              </a:ln>
+              <a:effectLst/>
+            </c:spPr>
+          </c:marker>
+          <c:xVal>
+            <c:numRef>
+              <c:f>Sheet1!$B$2:$B$20</c:f>
+              <c:numCache>
+                <c:formatCode>General</c:formatCode>
+                <c:ptCount val="19"/>
+                <c:pt idx="0">
+                  <c:v>100</c:v>
+                </c:pt>
+                <c:pt idx="1">
+                  <c:v>200</c:v>
+                </c:pt>
+                <c:pt idx="2">
+                  <c:v>300</c:v>
+                </c:pt>
+                <c:pt idx="3">
+                  <c:v>400</c:v>
+                </c:pt>
+                <c:pt idx="4">
+                  <c:v>500</c:v>
+                </c:pt>
+                <c:pt idx="5">
+                  <c:v>600</c:v>
+                </c:pt>
+                <c:pt idx="6">
+                  <c:v>700</c:v>
+                </c:pt>
+                <c:pt idx="7">
+                  <c:v>800</c:v>
+                </c:pt>
+                <c:pt idx="8">
+                  <c:v>900</c:v>
+                </c:pt>
+                <c:pt idx="9">
+                  <c:v>1000</c:v>
+                </c:pt>
+                <c:pt idx="10">
+                  <c:v>1100</c:v>
+                </c:pt>
+                <c:pt idx="11">
+                  <c:v>1200</c:v>
+                </c:pt>
+                <c:pt idx="12">
+                  <c:v>1300</c:v>
+                </c:pt>
+                <c:pt idx="13">
+                  <c:v>1400</c:v>
+                </c:pt>
+                <c:pt idx="14">
+                  <c:v>1500</c:v>
+                </c:pt>
+                <c:pt idx="15">
+                  <c:v>1600</c:v>
+                </c:pt>
+                <c:pt idx="16">
+                  <c:v>1700</c:v>
+                </c:pt>
+                <c:pt idx="17">
+                  <c:v>1800</c:v>
+                </c:pt>
+                <c:pt idx="18">
+                  <c:v>1900</c:v>
+                </c:pt>
+              </c:numCache>
+            </c:numRef>
+          </c:xVal>
+          <c:yVal>
+            <c:numRef>
+              <c:f>Sheet1!$C$2:$C$20</c:f>
+              <c:numCache>
+                <c:formatCode>General</c:formatCode>
+                <c:ptCount val="19"/>
+                <c:pt idx="0">
+                  <c:v>0.70370370370370372</c:v>
+                </c:pt>
+                <c:pt idx="1">
+                  <c:v>0.68518518518518523</c:v>
+                </c:pt>
+                <c:pt idx="2">
+                  <c:v>0.68518518518518523</c:v>
+                </c:pt>
+                <c:pt idx="3">
+                  <c:v>0.68518518518518523</c:v>
+                </c:pt>
+                <c:pt idx="4">
+                  <c:v>0.68518518518518523</c:v>
+                </c:pt>
+                <c:pt idx="5">
+                  <c:v>0.70370370370370372</c:v>
+                </c:pt>
+                <c:pt idx="6">
+                  <c:v>0.68518518518518523</c:v>
+                </c:pt>
+                <c:pt idx="7">
+                  <c:v>0.68518518518518523</c:v>
+                </c:pt>
+                <c:pt idx="8">
+                  <c:v>0.68518518518518523</c:v>
+                </c:pt>
+                <c:pt idx="9">
+                  <c:v>0.68518518518518523</c:v>
+                </c:pt>
+                <c:pt idx="10">
+                  <c:v>0.68518518518518523</c:v>
+                </c:pt>
+                <c:pt idx="11">
+                  <c:v>0.68518518518518523</c:v>
+                </c:pt>
+                <c:pt idx="12">
+                  <c:v>0.68518518518518523</c:v>
+                </c:pt>
+                <c:pt idx="13">
+                  <c:v>0.68518518518518523</c:v>
+                </c:pt>
+                <c:pt idx="14">
+                  <c:v>0.68518518518518523</c:v>
+                </c:pt>
+                <c:pt idx="15">
+                  <c:v>0.68518518518518523</c:v>
+                </c:pt>
+                <c:pt idx="16">
+                  <c:v>0.68518518518518523</c:v>
+                </c:pt>
+                <c:pt idx="17">
+                  <c:v>0.68518518518518523</c:v>
+                </c:pt>
+                <c:pt idx="18">
+                  <c:v>0.68518518518518523</c:v>
+                </c:pt>
+              </c:numCache>
+            </c:numRef>
+          </c:yVal>
+          <c:smooth val="0"/>
+        </c:ser>
+        <c:ser>
+          <c:idx val="1"/>
+          <c:order val="1"/>
+          <c:tx>
+            <c:strRef>
+              <c:f>Sheet1!$D$1</c:f>
+              <c:strCache>
+                <c:ptCount val="1"/>
+                <c:pt idx="0">
+                  <c:v>Precision</c:v>
+                </c:pt>
+              </c:strCache>
+            </c:strRef>
+          </c:tx>
+          <c:spPr>
+            <a:ln w="19050" cap="rnd">
+              <a:solidFill>
+                <a:schemeClr val="accent2"/>
+              </a:solidFill>
+              <a:round/>
+            </a:ln>
+            <a:effectLst/>
+          </c:spPr>
+          <c:marker>
+            <c:symbol val="circle"/>
+            <c:size val="5"/>
+            <c:spPr>
+              <a:solidFill>
+                <a:schemeClr val="accent2"/>
+              </a:solidFill>
+              <a:ln w="9525">
+                <a:solidFill>
+                  <a:schemeClr val="accent2"/>
+                </a:solidFill>
+              </a:ln>
+              <a:effectLst/>
+            </c:spPr>
+          </c:marker>
+          <c:xVal>
+            <c:numRef>
+              <c:f>Sheet1!$B$2:$B$20</c:f>
+              <c:numCache>
+                <c:formatCode>General</c:formatCode>
+                <c:ptCount val="19"/>
+                <c:pt idx="0">
+                  <c:v>100</c:v>
+                </c:pt>
+                <c:pt idx="1">
+                  <c:v>200</c:v>
+                </c:pt>
+                <c:pt idx="2">
+                  <c:v>300</c:v>
+                </c:pt>
+                <c:pt idx="3">
+                  <c:v>400</c:v>
+                </c:pt>
+                <c:pt idx="4">
+                  <c:v>500</c:v>
+                </c:pt>
+                <c:pt idx="5">
+                  <c:v>600</c:v>
+                </c:pt>
+                <c:pt idx="6">
+                  <c:v>700</c:v>
+                </c:pt>
+                <c:pt idx="7">
+                  <c:v>800</c:v>
+                </c:pt>
+                <c:pt idx="8">
+                  <c:v>900</c:v>
+                </c:pt>
+                <c:pt idx="9">
+                  <c:v>1000</c:v>
+                </c:pt>
+                <c:pt idx="10">
+                  <c:v>1100</c:v>
+                </c:pt>
+                <c:pt idx="11">
+                  <c:v>1200</c:v>
+                </c:pt>
+                <c:pt idx="12">
+                  <c:v>1300</c:v>
+                </c:pt>
+                <c:pt idx="13">
+                  <c:v>1400</c:v>
+                </c:pt>
+                <c:pt idx="14">
+                  <c:v>1500</c:v>
+                </c:pt>
+                <c:pt idx="15">
+                  <c:v>1600</c:v>
+                </c:pt>
+                <c:pt idx="16">
+                  <c:v>1700</c:v>
+                </c:pt>
+                <c:pt idx="17">
+                  <c:v>1800</c:v>
+                </c:pt>
+                <c:pt idx="18">
+                  <c:v>1900</c:v>
+                </c:pt>
+              </c:numCache>
+            </c:numRef>
+          </c:xVal>
+          <c:yVal>
+            <c:numRef>
+              <c:f>Sheet1!$D$2:$D$20</c:f>
+              <c:numCache>
+                <c:formatCode>General</c:formatCode>
+                <c:ptCount val="19"/>
+                <c:pt idx="0">
+                  <c:v>0.77777777777777779</c:v>
+                </c:pt>
+                <c:pt idx="1">
+                  <c:v>0.77027027027027029</c:v>
+                </c:pt>
+                <c:pt idx="2">
+                  <c:v>0.77027027027027029</c:v>
+                </c:pt>
+                <c:pt idx="3">
+                  <c:v>0.77027027027027029</c:v>
+                </c:pt>
+                <c:pt idx="4">
+                  <c:v>0.77027027027027029</c:v>
+                </c:pt>
+                <c:pt idx="5">
+                  <c:v>0.77777777777777779</c:v>
+                </c:pt>
+                <c:pt idx="6">
+                  <c:v>0.77027027027027029</c:v>
+                </c:pt>
+                <c:pt idx="7">
+                  <c:v>0.77027027027027029</c:v>
+                </c:pt>
+                <c:pt idx="8">
+                  <c:v>0.77027027027027029</c:v>
+                </c:pt>
+                <c:pt idx="9">
+                  <c:v>0.77027027027027029</c:v>
+                </c:pt>
+                <c:pt idx="10">
+                  <c:v>0.77027027027027029</c:v>
+                </c:pt>
+                <c:pt idx="11">
+                  <c:v>0.77027027027027029</c:v>
+                </c:pt>
+                <c:pt idx="12">
+                  <c:v>0.77027027027027029</c:v>
+                </c:pt>
+                <c:pt idx="13">
+                  <c:v>0.77027027027027029</c:v>
+                </c:pt>
+                <c:pt idx="14">
+                  <c:v>0.77027027027027029</c:v>
+                </c:pt>
+                <c:pt idx="15">
+                  <c:v>0.77027027027027029</c:v>
+                </c:pt>
+                <c:pt idx="16">
+                  <c:v>0.77027027027027029</c:v>
+                </c:pt>
+                <c:pt idx="17">
+                  <c:v>0.77027027027027029</c:v>
+                </c:pt>
+                <c:pt idx="18">
+                  <c:v>0.77027027027027029</c:v>
+                </c:pt>
+              </c:numCache>
+            </c:numRef>
+          </c:yVal>
+          <c:smooth val="0"/>
+        </c:ser>
+        <c:ser>
+          <c:idx val="2"/>
+          <c:order val="2"/>
+          <c:tx>
+            <c:strRef>
+              <c:f>Sheet1!$E$1</c:f>
+              <c:strCache>
+                <c:ptCount val="1"/>
+                <c:pt idx="0">
+                  <c:v>Recall</c:v>
+                </c:pt>
+              </c:strCache>
+            </c:strRef>
+          </c:tx>
+          <c:spPr>
+            <a:ln w="19050" cap="rnd">
+              <a:solidFill>
+                <a:schemeClr val="accent3"/>
+              </a:solidFill>
+              <a:round/>
+            </a:ln>
+            <a:effectLst/>
+          </c:spPr>
+          <c:marker>
+            <c:symbol val="circle"/>
+            <c:size val="5"/>
+            <c:spPr>
+              <a:solidFill>
+                <a:schemeClr val="accent3"/>
+              </a:solidFill>
+              <a:ln w="9525">
+                <a:solidFill>
+                  <a:schemeClr val="accent3"/>
+                </a:solidFill>
+              </a:ln>
+              <a:effectLst/>
+            </c:spPr>
+          </c:marker>
+          <c:xVal>
+            <c:numRef>
+              <c:f>Sheet1!$B$2:$B$20</c:f>
+              <c:numCache>
+                <c:formatCode>General</c:formatCode>
+                <c:ptCount val="19"/>
+                <c:pt idx="0">
+                  <c:v>100</c:v>
+                </c:pt>
+                <c:pt idx="1">
+                  <c:v>200</c:v>
+                </c:pt>
+                <c:pt idx="2">
+                  <c:v>300</c:v>
+                </c:pt>
+                <c:pt idx="3">
+                  <c:v>400</c:v>
+                </c:pt>
+                <c:pt idx="4">
+                  <c:v>500</c:v>
+                </c:pt>
+                <c:pt idx="5">
+                  <c:v>600</c:v>
+                </c:pt>
+                <c:pt idx="6">
+                  <c:v>700</c:v>
+                </c:pt>
+                <c:pt idx="7">
+                  <c:v>800</c:v>
+                </c:pt>
+                <c:pt idx="8">
+                  <c:v>900</c:v>
+                </c:pt>
+                <c:pt idx="9">
+                  <c:v>1000</c:v>
+                </c:pt>
+                <c:pt idx="10">
+                  <c:v>1100</c:v>
+                </c:pt>
+                <c:pt idx="11">
+                  <c:v>1200</c:v>
+                </c:pt>
+                <c:pt idx="12">
+                  <c:v>1300</c:v>
+                </c:pt>
+                <c:pt idx="13">
+                  <c:v>1400</c:v>
+                </c:pt>
+                <c:pt idx="14">
+                  <c:v>1500</c:v>
+                </c:pt>
+                <c:pt idx="15">
+                  <c:v>1600</c:v>
+                </c:pt>
+                <c:pt idx="16">
+                  <c:v>1700</c:v>
+                </c:pt>
+                <c:pt idx="17">
+                  <c:v>1800</c:v>
+                </c:pt>
+                <c:pt idx="18">
+                  <c:v>1900</c:v>
+                </c:pt>
+              </c:numCache>
+            </c:numRef>
+          </c:xVal>
+          <c:yVal>
+            <c:numRef>
+              <c:f>Sheet1!$E$2:$E$20</c:f>
+              <c:numCache>
+                <c:formatCode>General</c:formatCode>
+                <c:ptCount val="19"/>
+                <c:pt idx="0">
+                  <c:v>0.76470588235294112</c:v>
+                </c:pt>
+                <c:pt idx="1">
+                  <c:v>0.75</c:v>
+                </c:pt>
+                <c:pt idx="2">
+                  <c:v>0.75</c:v>
+                </c:pt>
+                <c:pt idx="3">
+                  <c:v>0.75</c:v>
+                </c:pt>
+                <c:pt idx="4">
+                  <c:v>0.75</c:v>
+                </c:pt>
+                <c:pt idx="5">
+                  <c:v>0.76470588235294112</c:v>
+                </c:pt>
+                <c:pt idx="6">
+                  <c:v>0.75</c:v>
+                </c:pt>
+                <c:pt idx="7">
+                  <c:v>0.75</c:v>
+                </c:pt>
+                <c:pt idx="8">
+                  <c:v>0.75</c:v>
+                </c:pt>
+                <c:pt idx="9">
+                  <c:v>0.75</c:v>
+                </c:pt>
+                <c:pt idx="10">
+                  <c:v>0.75</c:v>
+                </c:pt>
+                <c:pt idx="11">
+                  <c:v>0.75</c:v>
+                </c:pt>
+                <c:pt idx="12">
+                  <c:v>0.75</c:v>
+                </c:pt>
+                <c:pt idx="13">
+                  <c:v>0.75</c:v>
+                </c:pt>
+                <c:pt idx="14">
+                  <c:v>0.75</c:v>
+                </c:pt>
+                <c:pt idx="15">
+                  <c:v>0.75</c:v>
+                </c:pt>
+                <c:pt idx="16">
+                  <c:v>0.75</c:v>
+                </c:pt>
+                <c:pt idx="17">
+                  <c:v>0.75</c:v>
+                </c:pt>
+                <c:pt idx="18">
+                  <c:v>0.75</c:v>
+                </c:pt>
+              </c:numCache>
+            </c:numRef>
+          </c:yVal>
+          <c:smooth val="0"/>
+        </c:ser>
+        <c:ser>
+          <c:idx val="3"/>
+          <c:order val="3"/>
+          <c:tx>
+            <c:strRef>
+              <c:f>Sheet1!$F$1</c:f>
+              <c:strCache>
+                <c:ptCount val="1"/>
+                <c:pt idx="0">
+                  <c:v>FScore</c:v>
+                </c:pt>
+              </c:strCache>
+            </c:strRef>
+          </c:tx>
+          <c:spPr>
+            <a:ln w="19050" cap="rnd">
+              <a:solidFill>
+                <a:schemeClr val="accent4"/>
+              </a:solidFill>
+              <a:round/>
+            </a:ln>
+            <a:effectLst/>
+          </c:spPr>
+          <c:marker>
+            <c:symbol val="circle"/>
+            <c:size val="5"/>
+            <c:spPr>
+              <a:solidFill>
+                <a:schemeClr val="accent4"/>
+              </a:solidFill>
+              <a:ln w="9525">
+                <a:solidFill>
+                  <a:schemeClr val="accent4"/>
+                </a:solidFill>
+              </a:ln>
+              <a:effectLst/>
+            </c:spPr>
+          </c:marker>
+          <c:xVal>
+            <c:numRef>
+              <c:f>Sheet1!$B$2:$B$20</c:f>
+              <c:numCache>
+                <c:formatCode>General</c:formatCode>
+                <c:ptCount val="19"/>
+                <c:pt idx="0">
+                  <c:v>100</c:v>
+                </c:pt>
+                <c:pt idx="1">
+                  <c:v>200</c:v>
+                </c:pt>
+                <c:pt idx="2">
+                  <c:v>300</c:v>
+                </c:pt>
+                <c:pt idx="3">
+                  <c:v>400</c:v>
+                </c:pt>
+                <c:pt idx="4">
+                  <c:v>500</c:v>
+                </c:pt>
+                <c:pt idx="5">
+                  <c:v>600</c:v>
+                </c:pt>
+                <c:pt idx="6">
+                  <c:v>700</c:v>
+                </c:pt>
+                <c:pt idx="7">
+                  <c:v>800</c:v>
+                </c:pt>
+                <c:pt idx="8">
+                  <c:v>900</c:v>
+                </c:pt>
+                <c:pt idx="9">
+                  <c:v>1000</c:v>
+                </c:pt>
+                <c:pt idx="10">
+                  <c:v>1100</c:v>
+                </c:pt>
+                <c:pt idx="11">
+                  <c:v>1200</c:v>
+                </c:pt>
+                <c:pt idx="12">
+                  <c:v>1300</c:v>
+                </c:pt>
+                <c:pt idx="13">
+                  <c:v>1400</c:v>
+                </c:pt>
+                <c:pt idx="14">
+                  <c:v>1500</c:v>
+                </c:pt>
+                <c:pt idx="15">
+                  <c:v>1600</c:v>
+                </c:pt>
+                <c:pt idx="16">
+                  <c:v>1700</c:v>
+                </c:pt>
+                <c:pt idx="17">
+                  <c:v>1800</c:v>
+                </c:pt>
+                <c:pt idx="18">
+                  <c:v>1900</c:v>
+                </c:pt>
+              </c:numCache>
+            </c:numRef>
+          </c:xVal>
+          <c:yVal>
+            <c:numRef>
+              <c:f>Sheet1!$F$2:$F$20</c:f>
+              <c:numCache>
+                <c:formatCode>General</c:formatCode>
+                <c:ptCount val="19"/>
+                <c:pt idx="0">
+                  <c:v>0.70329670329670335</c:v>
+                </c:pt>
+                <c:pt idx="1">
+                  <c:v>0.68421052631578949</c:v>
+                </c:pt>
+                <c:pt idx="2">
+                  <c:v>0.68421052631578949</c:v>
+                </c:pt>
+                <c:pt idx="3">
+                  <c:v>0.68421052631578949</c:v>
+                </c:pt>
+                <c:pt idx="4">
+                  <c:v>0.68421052631578949</c:v>
+                </c:pt>
+                <c:pt idx="5">
+                  <c:v>0.70329670329670335</c:v>
+                </c:pt>
+                <c:pt idx="6">
+                  <c:v>0.68421052631578949</c:v>
+                </c:pt>
+                <c:pt idx="7">
+                  <c:v>0.68421052631578949</c:v>
+                </c:pt>
+                <c:pt idx="8">
+                  <c:v>0.68421052631578949</c:v>
+                </c:pt>
+                <c:pt idx="9">
+                  <c:v>0.68421052631578949</c:v>
+                </c:pt>
+                <c:pt idx="10">
+                  <c:v>0.68421052631578949</c:v>
+                </c:pt>
+                <c:pt idx="11">
+                  <c:v>0.68421052631578949</c:v>
+                </c:pt>
+                <c:pt idx="12">
+                  <c:v>0.68421052631578949</c:v>
+                </c:pt>
+                <c:pt idx="13">
+                  <c:v>0.68421052631578949</c:v>
+                </c:pt>
+                <c:pt idx="14">
+                  <c:v>0.68421052631578949</c:v>
+                </c:pt>
+                <c:pt idx="15">
+                  <c:v>0.68421052631578949</c:v>
+                </c:pt>
+                <c:pt idx="16">
+                  <c:v>0.68421052631578949</c:v>
+                </c:pt>
+                <c:pt idx="17">
+                  <c:v>0.68421052631578949</c:v>
+                </c:pt>
+                <c:pt idx="18">
+                  <c:v>0.68421052631578949</c:v>
+                </c:pt>
+              </c:numCache>
+            </c:numRef>
+          </c:yVal>
+          <c:smooth val="0"/>
+        </c:ser>
+        <c:dLbls>
+          <c:showLegendKey val="0"/>
+          <c:showVal val="0"/>
+          <c:showCatName val="0"/>
+          <c:showSerName val="0"/>
+          <c:showPercent val="0"/>
+          <c:showBubbleSize val="0"/>
+        </c:dLbls>
+        <c:axId val="1059806672"/>
+        <c:axId val="1059809936"/>
+      </c:scatterChart>
+      <c:valAx>
+        <c:axId val="1059806672"/>
+        <c:scaling>
+          <c:orientation val="minMax"/>
+        </c:scaling>
+        <c:delete val="0"/>
+        <c:axPos val="b"/>
+        <c:majorGridlines>
+          <c:spPr>
+            <a:ln w="9525" cap="flat" cmpd="sng" algn="ctr">
+              <a:solidFill>
+                <a:schemeClr val="tx1">
+                  <a:lumMod val="15000"/>
+                  <a:lumOff val="85000"/>
+                </a:schemeClr>
+              </a:solidFill>
+              <a:round/>
+            </a:ln>
+            <a:effectLst/>
+          </c:spPr>
+        </c:majorGridlines>
+        <c:numFmt formatCode="General" sourceLinked="1"/>
+        <c:majorTickMark val="none"/>
+        <c:minorTickMark val="none"/>
+        <c:tickLblPos val="nextTo"/>
+        <c:spPr>
+          <a:noFill/>
+          <a:ln w="9525" cap="flat" cmpd="sng" algn="ctr">
+            <a:solidFill>
+              <a:schemeClr val="tx1">
+                <a:lumMod val="25000"/>
+                <a:lumOff val="75000"/>
+              </a:schemeClr>
+            </a:solidFill>
+            <a:round/>
+          </a:ln>
+          <a:effectLst/>
+        </c:spPr>
+        <c:txPr>
+          <a:bodyPr rot="-60000000" spcFirstLastPara="1" vertOverflow="ellipsis" vert="horz" wrap="square" anchor="ctr" anchorCtr="1"/>
+          <a:lstStyle/>
+          <a:p>
+            <a:pPr>
+              <a:defRPr sz="900" b="0" i="0" u="none" strike="noStrike" kern="1200" baseline="0">
+                <a:solidFill>
+                  <a:schemeClr val="tx1">
+                    <a:lumMod val="65000"/>
+                    <a:lumOff val="35000"/>
+                  </a:schemeClr>
+                </a:solidFill>
+                <a:latin typeface="+mn-lt"/>
+                <a:ea typeface="+mn-ea"/>
+                <a:cs typeface="+mn-cs"/>
+              </a:defRPr>
+            </a:pPr>
+            <a:endParaRPr lang="en-US"/>
+          </a:p>
+        </c:txPr>
+        <c:crossAx val="1059809936"/>
+        <c:crosses val="autoZero"/>
+        <c:crossBetween val="midCat"/>
+      </c:valAx>
+      <c:valAx>
+        <c:axId val="1059809936"/>
+        <c:scaling>
+          <c:orientation val="minMax"/>
+        </c:scaling>
+        <c:delete val="0"/>
+        <c:axPos val="l"/>
+        <c:majorGridlines>
+          <c:spPr>
+            <a:ln w="9525" cap="flat" cmpd="sng" algn="ctr">
+              <a:solidFill>
+                <a:schemeClr val="tx1">
+                  <a:lumMod val="15000"/>
+                  <a:lumOff val="85000"/>
+                </a:schemeClr>
+              </a:solidFill>
+              <a:round/>
+            </a:ln>
+            <a:effectLst/>
+          </c:spPr>
+        </c:majorGridlines>
+        <c:numFmt formatCode="General" sourceLinked="1"/>
+        <c:majorTickMark val="none"/>
+        <c:minorTickMark val="none"/>
+        <c:tickLblPos val="nextTo"/>
+        <c:spPr>
+          <a:noFill/>
+          <a:ln w="9525" cap="flat" cmpd="sng" algn="ctr">
+            <a:solidFill>
+              <a:schemeClr val="tx1">
+                <a:lumMod val="25000"/>
+                <a:lumOff val="75000"/>
+              </a:schemeClr>
+            </a:solidFill>
+            <a:round/>
+          </a:ln>
+          <a:effectLst/>
+        </c:spPr>
+        <c:txPr>
+          <a:bodyPr rot="-60000000" spcFirstLastPara="1" vertOverflow="ellipsis" vert="horz" wrap="square" anchor="ctr" anchorCtr="1"/>
+          <a:lstStyle/>
+          <a:p>
+            <a:pPr>
+              <a:defRPr sz="900" b="0" i="0" u="none" strike="noStrike" kern="1200" baseline="0">
+                <a:solidFill>
+                  <a:schemeClr val="tx1">
+                    <a:lumMod val="65000"/>
+                    <a:lumOff val="35000"/>
+                  </a:schemeClr>
+                </a:solidFill>
+                <a:latin typeface="+mn-lt"/>
+                <a:ea typeface="+mn-ea"/>
+                <a:cs typeface="+mn-cs"/>
+              </a:defRPr>
+            </a:pPr>
+            <a:endParaRPr lang="en-US"/>
+          </a:p>
+        </c:txPr>
+        <c:crossAx val="1059806672"/>
+        <c:crosses val="autoZero"/>
+        <c:crossBetween val="midCat"/>
+      </c:valAx>
+      <c:spPr>
+        <a:noFill/>
+        <a:ln>
+          <a:noFill/>
+        </a:ln>
+        <a:effectLst/>
+      </c:spPr>
+    </c:plotArea>
+    <c:legend>
+      <c:legendPos val="b"/>
+      <c:overlay val="0"/>
+      <c:spPr>
+        <a:noFill/>
+        <a:ln>
+          <a:noFill/>
+        </a:ln>
+        <a:effectLst/>
+      </c:spPr>
+      <c:txPr>
+        <a:bodyPr rot="0" spcFirstLastPara="1" vertOverflow="ellipsis" vert="horz" wrap="square" anchor="ctr" anchorCtr="1"/>
+        <a:lstStyle/>
+        <a:p>
+          <a:pPr>
+            <a:defRPr sz="900" b="0" i="0" u="none" strike="noStrike" kern="1200" baseline="0">
+              <a:solidFill>
+                <a:schemeClr val="tx1">
+                  <a:lumMod val="65000"/>
+                  <a:lumOff val="35000"/>
+                </a:schemeClr>
+              </a:solidFill>
+              <a:latin typeface="+mn-lt"/>
+              <a:ea typeface="+mn-ea"/>
+              <a:cs typeface="+mn-cs"/>
+            </a:defRPr>
+          </a:pPr>
+          <a:endParaRPr lang="en-US"/>
+        </a:p>
+      </c:txPr>
+    </c:legend>
+    <c:plotVisOnly val="1"/>
+    <c:dispBlanksAs val="gap"/>
+    <c:showDLblsOverMax val="0"/>
+  </c:chart>
+  <c:spPr>
+    <a:solidFill>
+      <a:schemeClr val="bg1"/>
+    </a:solidFill>
+    <a:ln w="9525" cap="flat" cmpd="sng" algn="ctr">
+      <a:solidFill>
+        <a:schemeClr val="tx1">
+          <a:lumMod val="15000"/>
+          <a:lumOff val="85000"/>
+        </a:schemeClr>
+      </a:solidFill>
+      <a:round/>
+    </a:ln>
+    <a:effectLst/>
+  </c:spPr>
+  <c:txPr>
+    <a:bodyPr/>
+    <a:lstStyle/>
+    <a:p>
+      <a:pPr>
+        <a:defRPr/>
+      </a:pPr>
+      <a:endParaRPr lang="en-US"/>
+    </a:p>
+  </c:txPr>
+  <c:externalData r:id="rId3">
+    <c:autoUpdate val="0"/>
+  </c:externalData>
+</c:chartSpace>
+</file>
+
+<file path=word/charts/colors1.xml><?xml version="1.0" encoding="utf-8"?>
+<cs:colorStyle xmlns:cs="http://schemas.microsoft.com/office/drawing/2012/chartStyle" xmlns:a="http://schemas.openxmlformats.org/drawingml/2006/main" meth="cycle" id="10">
+  <a:schemeClr val="accent1"/>
+  <a:schemeClr val="accent2"/>
+  <a:schemeClr val="accent3"/>
+  <a:schemeClr val="accent4"/>
+  <a:schemeClr val="accent5"/>
+  <a:schemeClr val="accent6"/>
+  <cs:variation/>
+  <cs:variation>
+    <a:lumMod val="60000"/>
+  </cs:variation>
+  <cs:variation>
+    <a:lumMod val="80000"/>
+    <a:lumOff val="20000"/>
+  </cs:variation>
+  <cs:variation>
+    <a:lumMod val="80000"/>
+  </cs:variation>
+  <cs:variation>
+    <a:lumMod val="60000"/>
+    <a:lumOff val="40000"/>
+  </cs:variation>
+  <cs:variation>
+    <a:lumMod val="50000"/>
+  </cs:variation>
+  <cs:variation>
+    <a:lumMod val="70000"/>
+    <a:lumOff val="30000"/>
+  </cs:variation>
+  <cs:variation>
+    <a:lumMod val="70000"/>
+  </cs:variation>
+  <cs:variation>
+    <a:lumMod val="50000"/>
+    <a:lumOff val="50000"/>
+  </cs:variation>
+</cs:colorStyle>
+</file>
+
+<file path=word/charts/style1.xml><?xml version="1.0" encoding="utf-8"?>
+<cs:chartStyle xmlns:cs="http://schemas.microsoft.com/office/drawing/2012/chartStyle" xmlns:a="http://schemas.openxmlformats.org/drawingml/2006/main" id="240">
+  <cs:axisTitle>
+    <cs:lnRef idx="0"/>
+    <cs:fillRef idx="0"/>
+    <cs:effectRef idx="0"/>
+    <cs:fontRef idx="minor">
+      <a:schemeClr val="tx1">
+        <a:lumMod val="65000"/>
+        <a:lumOff val="35000"/>
+      </a:schemeClr>
+    </cs:fontRef>
+    <cs:defRPr sz="1000" kern="1200"/>
+  </cs:axisTitle>
+  <cs:categoryAxis>
+    <cs:lnRef idx="0"/>
+    <cs:fillRef idx="0"/>
+    <cs:effectRef idx="0"/>
+    <cs:fontRef idx="minor">
+      <a:schemeClr val="tx1">
+        <a:lumMod val="65000"/>
+        <a:lumOff val="35000"/>
+      </a:schemeClr>
+    </cs:fontRef>
+    <cs:spPr>
+      <a:ln w="9525" cap="flat" cmpd="sng" algn="ctr">
+        <a:solidFill>
+          <a:schemeClr val="tx1">
+            <a:lumMod val="25000"/>
+            <a:lumOff val="75000"/>
+          </a:schemeClr>
+        </a:solidFill>
+        <a:round/>
+      </a:ln>
+    </cs:spPr>
+    <cs:defRPr sz="900" kern="1200"/>
+  </cs:categoryAxis>
+  <cs:chartArea mods="allowNoFillOverride allowNoLineOverride">
+    <cs:lnRef idx="0"/>
+    <cs:fillRef idx="0"/>
+    <cs:effectRef idx="0"/>
+    <cs:fontRef idx="minor">
+      <a:schemeClr val="tx1"/>
+    </cs:fontRef>
+    <cs:spPr>
+      <a:solidFill>
+        <a:schemeClr val="bg1"/>
+      </a:solidFill>
+      <a:ln w="9525" cap="flat" cmpd="sng" algn="ctr">
+        <a:solidFill>
+          <a:schemeClr val="tx1">
+            <a:lumMod val="15000"/>
+            <a:lumOff val="85000"/>
+          </a:schemeClr>
+        </a:solidFill>
+        <a:round/>
+      </a:ln>
+    </cs:spPr>
+    <cs:defRPr sz="1000" kern="1200"/>
+  </cs:chartArea>
+  <cs:dataLabel>
+    <cs:lnRef idx="0"/>
+    <cs:fillRef idx="0"/>
+    <cs:effectRef idx="0"/>
+    <cs:fontRef idx="minor">
+      <a:schemeClr val="tx1">
+        <a:lumMod val="75000"/>
+        <a:lumOff val="25000"/>
+      </a:schemeClr>
+    </cs:fontRef>
+    <cs:defRPr sz="900" kern="1200"/>
+  </cs:dataLabel>
+  <cs:dataLabelCallout>
+    <cs:lnRef idx="0"/>
+    <cs:fillRef idx="0"/>
+    <cs:effectRef idx="0"/>
+    <cs:fontRef idx="minor">
+      <a:schemeClr val="dk1">
+        <a:lumMod val="65000"/>
+        <a:lumOff val="35000"/>
+      </a:schemeClr>
+    </cs:fontRef>
+    <cs:spPr>
+      <a:solidFill>
+        <a:schemeClr val="lt1"/>
+      </a:solidFill>
+      <a:ln>
+        <a:solidFill>
+          <a:schemeClr val="dk1">
+            <a:lumMod val="25000"/>
+            <a:lumOff val="75000"/>
+          </a:schemeClr>
+        </a:solidFill>
+      </a:ln>
+    </cs:spPr>
+    <cs:defRPr sz="900" kern="1200"/>
+    <cs:bodyPr rot="0" spcFirstLastPara="1" vertOverflow="clip" horzOverflow="clip" vert="horz" wrap="square" lIns="36576" tIns="18288" rIns="36576" bIns="18288" anchor="ctr" anchorCtr="1">
+      <a:spAutoFit/>
+    </cs:bodyPr>
+  </cs:dataLabelCallout>
+  <cs:dataPoint>
+    <cs:lnRef idx="0"/>
+    <cs:fillRef idx="1">
+      <cs:styleClr val="auto"/>
+    </cs:fillRef>
+    <cs:effectRef idx="0"/>
+    <cs:fontRef idx="minor">
+      <a:schemeClr val="tx1"/>
+    </cs:fontRef>
+  </cs:dataPoint>
+  <cs:dataPoint3D>
+    <cs:lnRef idx="0"/>
+    <cs:fillRef idx="1">
+      <cs:styleClr val="auto"/>
+    </cs:fillRef>
+    <cs:effectRef idx="0"/>
+    <cs:fontRef idx="minor">
+      <a:schemeClr val="tx1"/>
+    </cs:fontRef>
+  </cs:dataPoint3D>
+  <cs:dataPointLine>
+    <cs:lnRef idx="0">
+      <cs:styleClr val="auto"/>
+    </cs:lnRef>
+    <cs:fillRef idx="1"/>
+    <cs:effectRef idx="0"/>
+    <cs:fontRef idx="minor">
+      <a:schemeClr val="tx1"/>
+    </cs:fontRef>
+    <cs:spPr>
+      <a:ln w="19050" cap="rnd">
+        <a:solidFill>
+          <a:schemeClr val="phClr"/>
+        </a:solidFill>
+        <a:round/>
+      </a:ln>
+    </cs:spPr>
+  </cs:dataPointLine>
+  <cs:dataPointMarker>
+    <cs:lnRef idx="0">
+      <cs:styleClr val="auto"/>
+    </cs:lnRef>
+    <cs:fillRef idx="1">
+      <cs:styleClr val="auto"/>
+    </cs:fillRef>
+    <cs:effectRef idx="0"/>
+    <cs:fontRef idx="minor">
+      <a:schemeClr val="tx1"/>
+    </cs:fontRef>
+    <cs:spPr>
+      <a:ln w="9525">
+        <a:solidFill>
+          <a:schemeClr val="phClr"/>
+        </a:solidFill>
+      </a:ln>
+    </cs:spPr>
+  </cs:dataPointMarker>
+  <cs:dataPointMarkerLayout symbol="circle" size="5"/>
+  <cs:dataPointWireframe>
+    <cs:lnRef idx="0">
+      <cs:styleClr val="auto"/>
+    </cs:lnRef>
+    <cs:fillRef idx="0"/>
+    <cs:effectRef idx="0"/>
+    <cs:fontRef idx="minor">
+      <a:schemeClr val="dk1"/>
+    </cs:fontRef>
+    <cs:spPr>
+      <a:ln w="9525" cap="rnd">
+        <a:solidFill>
+          <a:schemeClr val="phClr"/>
+        </a:solidFill>
+        <a:round/>
+      </a:ln>
+    </cs:spPr>
+  </cs:dataPointWireframe>
+  <cs:dataTable>
+    <cs:lnRef idx="0"/>
+    <cs:fillRef idx="0"/>
+    <cs:effectRef idx="0"/>
+    <cs:fontRef idx="minor">
+      <a:schemeClr val="tx1">
+        <a:lumMod val="65000"/>
+        <a:lumOff val="35000"/>
+      </a:schemeClr>
+    </cs:fontRef>
+    <cs:spPr>
+      <a:noFill/>
+      <a:ln w="9525" cap="flat" cmpd="sng" algn="ctr">
+        <a:solidFill>
+          <a:schemeClr val="tx1">
+            <a:lumMod val="15000"/>
+            <a:lumOff val="85000"/>
+          </a:schemeClr>
+        </a:solidFill>
+        <a:round/>
+      </a:ln>
+    </cs:spPr>
+    <cs:defRPr sz="900" kern="1200"/>
+  </cs:dataTable>
+  <cs:downBar>
+    <cs:lnRef idx="0"/>
+    <cs:fillRef idx="0"/>
+    <cs:effectRef idx="0"/>
+    <cs:fontRef idx="minor">
+      <a:schemeClr val="tx1"/>
+    </cs:fontRef>
+    <cs:spPr>
+      <a:solidFill>
+        <a:schemeClr val="dk1">
+          <a:lumMod val="75000"/>
+          <a:lumOff val="25000"/>
+        </a:schemeClr>
+      </a:solidFill>
+      <a:ln w="9525" cap="flat" cmpd="sng" algn="ctr">
+        <a:solidFill>
+          <a:schemeClr val="tx1">
+            <a:lumMod val="65000"/>
+            <a:lumOff val="35000"/>
+          </a:schemeClr>
+        </a:solidFill>
+        <a:round/>
+      </a:ln>
+    </cs:spPr>
+  </cs:downBar>
+  <cs:dropLine>
+    <cs:lnRef idx="0"/>
+    <cs:fillRef idx="0"/>
+    <cs:effectRef idx="0"/>
+    <cs:fontRef idx="minor">
+      <a:schemeClr val="tx1"/>
+    </cs:fontRef>
+    <cs:spPr>
+      <a:ln w="9525" cap="flat" cmpd="sng" algn="ctr">
+        <a:solidFill>
+          <a:schemeClr val="tx1">
+            <a:lumMod val="35000"/>
+            <a:lumOff val="65000"/>
+          </a:schemeClr>
+        </a:solidFill>
+        <a:round/>
+      </a:ln>
+    </cs:spPr>
+  </cs:dropLine>
+  <cs:errorBar>
+    <cs:lnRef idx="0"/>
+    <cs:fillRef idx="0"/>
+    <cs:effectRef idx="0"/>
+    <cs:fontRef idx="minor">
+      <a:schemeClr val="tx1"/>
+    </cs:fontRef>
+    <cs:spPr>
+      <a:ln w="9525" cap="flat" cmpd="sng" algn="ctr">
+        <a:solidFill>
+          <a:schemeClr val="tx1">
+            <a:lumMod val="65000"/>
+            <a:lumOff val="35000"/>
+          </a:schemeClr>
+        </a:solidFill>
+        <a:round/>
+      </a:ln>
+    </cs:spPr>
+  </cs:errorBar>
+  <cs:floor>
+    <cs:lnRef idx="0"/>
+    <cs:fillRef idx="0"/>
+    <cs:effectRef idx="0"/>
+    <cs:fontRef idx="minor">
+      <a:schemeClr val="tx1"/>
+    </cs:fontRef>
+    <cs:spPr>
+      <a:noFill/>
+      <a:ln>
+        <a:noFill/>
+      </a:ln>
+    </cs:spPr>
+  </cs:floor>
+  <cs:gridlineMajor>
+    <cs:lnRef idx="0"/>
+    <cs:fillRef idx="0"/>
+    <cs:effectRef idx="0"/>
+    <cs:fontRef idx="minor">
+      <a:schemeClr val="tx1"/>
+    </cs:fontRef>
+    <cs:spPr>
+      <a:ln w="9525" cap="flat" cmpd="sng" algn="ctr">
+        <a:solidFill>
+          <a:schemeClr val="tx1">
+            <a:lumMod val="15000"/>
+            <a:lumOff val="85000"/>
+          </a:schemeClr>
+        </a:solidFill>
+        <a:round/>
+      </a:ln>
+    </cs:spPr>
+  </cs:gridlineMajor>
+  <cs:gridlineMinor>
+    <cs:lnRef idx="0"/>
+    <cs:fillRef idx="0"/>
+    <cs:effectRef idx="0"/>
+    <cs:fontRef idx="minor">
+      <a:schemeClr val="tx1"/>
+    </cs:fontRef>
+    <cs:spPr>
+      <a:ln w="9525" cap="flat" cmpd="sng" algn="ctr">
+        <a:solidFill>
+          <a:schemeClr val="tx1">
+            <a:lumMod val="5000"/>
+            <a:lumOff val="95000"/>
+          </a:schemeClr>
+        </a:solidFill>
+        <a:round/>
+      </a:ln>
+    </cs:spPr>
+  </cs:gridlineMinor>
+  <cs:hiLoLine>
+    <cs:lnRef idx="0"/>
+    <cs:fillRef idx="0"/>
+    <cs:effectRef idx="0"/>
+    <cs:fontRef idx="minor">
+      <a:schemeClr val="tx1"/>
+    </cs:fontRef>
+    <cs:spPr>
+      <a:ln w="9525" cap="flat" cmpd="sng" algn="ctr">
+        <a:solidFill>
+          <a:schemeClr val="tx1">
+            <a:lumMod val="50000"/>
+            <a:lumOff val="50000"/>
+          </a:schemeClr>
+        </a:solidFill>
+        <a:round/>
+      </a:ln>
+    </cs:spPr>
+  </cs:hiLoLine>
+  <cs:leaderLine>
+    <cs:lnRef idx="0"/>
+    <cs:fillRef idx="0"/>
+    <cs:effectRef idx="0"/>
+    <cs:fontRef idx="minor">
+      <a:schemeClr val="tx1"/>
+    </cs:fontRef>
+    <cs:spPr>
+      <a:ln w="9525" cap="flat" cmpd="sng" algn="ctr">
+        <a:solidFill>
+          <a:schemeClr val="tx1">
+            <a:lumMod val="35000"/>
+            <a:lumOff val="65000"/>
+          </a:schemeClr>
+        </a:solidFill>
+        <a:round/>
+      </a:ln>
+    </cs:spPr>
+  </cs:leaderLine>
+  <cs:legend>
+    <cs:lnRef idx="0"/>
+    <cs:fillRef idx="0"/>
+    <cs:effectRef idx="0"/>
+    <cs:fontRef idx="minor">
+      <a:schemeClr val="tx1">
+        <a:lumMod val="65000"/>
+        <a:lumOff val="35000"/>
+      </a:schemeClr>
+    </cs:fontRef>
+    <cs:defRPr sz="900" kern="1200"/>
+  </cs:legend>
+  <cs:plotArea mods="allowNoFillOverride allowNoLineOverride">
+    <cs:lnRef idx="0"/>
+    <cs:fillRef idx="0"/>
+    <cs:effectRef idx="0"/>
+    <cs:fontRef idx="minor">
+      <a:schemeClr val="tx1"/>
+    </cs:fontRef>
+  </cs:plotArea>
+  <cs:plotArea3D mods="allowNoFillOverride allowNoLineOverride">
+    <cs:lnRef idx="0"/>
+    <cs:fillRef idx="0"/>
+    <cs:effectRef idx="0"/>
+    <cs:fontRef idx="minor">
+      <a:schemeClr val="tx1"/>
+    </cs:fontRef>
+  </cs:plotArea3D>
+  <cs:seriesAxis>
+    <cs:lnRef idx="0"/>
+    <cs:fillRef idx="0"/>
+    <cs:effectRef idx="0"/>
+    <cs:fontRef idx="minor">
+      <a:schemeClr val="tx1">
+        <a:lumMod val="65000"/>
+        <a:lumOff val="35000"/>
+      </a:schemeClr>
+    </cs:fontRef>
+    <cs:defRPr sz="900" kern="1200"/>
+  </cs:seriesAxis>
+  <cs:seriesLine>
+    <cs:lnRef idx="0"/>
+    <cs:fillRef idx="0"/>
+    <cs:effectRef idx="0"/>
+    <cs:fontRef idx="minor">
+      <a:schemeClr val="tx1"/>
+    </cs:fontRef>
+    <cs:spPr>
+      <a:ln w="9525" cap="flat" cmpd="sng" algn="ctr">
+        <a:solidFill>
+          <a:schemeClr val="tx1">
+            <a:lumMod val="35000"/>
+            <a:lumOff val="65000"/>
+          </a:schemeClr>
+        </a:solidFill>
+        <a:round/>
+      </a:ln>
+    </cs:spPr>
+  </cs:seriesLine>
+  <cs:title>
+    <cs:lnRef idx="0"/>
+    <cs:fillRef idx="0"/>
+    <cs:effectRef idx="0"/>
+    <cs:fontRef idx="minor">
+      <a:schemeClr val="tx1">
+        <a:lumMod val="65000"/>
+        <a:lumOff val="35000"/>
+      </a:schemeClr>
+    </cs:fontRef>
+    <cs:defRPr sz="1400" b="0" kern="1200" spc="0" baseline="0"/>
+  </cs:title>
+  <cs:trendline>
+    <cs:lnRef idx="0">
+      <cs:styleClr val="auto"/>
+    </cs:lnRef>
+    <cs:fillRef idx="0"/>
+    <cs:effectRef idx="0"/>
+    <cs:fontRef idx="minor">
+      <a:schemeClr val="tx1"/>
+    </cs:fontRef>
+    <cs:spPr>
+      <a:ln w="19050" cap="rnd">
+        <a:solidFill>
+          <a:schemeClr val="phClr"/>
+        </a:solidFill>
+        <a:prstDash val="sysDot"/>
+      </a:ln>
+    </cs:spPr>
+  </cs:trendline>
+  <cs:trendlineLabel>
+    <cs:lnRef idx="0"/>
+    <cs:fillRef idx="0"/>
+    <cs:effectRef idx="0"/>
+    <cs:fontRef idx="minor">
+      <a:schemeClr val="tx1">
+        <a:lumMod val="65000"/>
+        <a:lumOff val="35000"/>
+      </a:schemeClr>
+    </cs:fontRef>
+    <cs:defRPr sz="900" kern="1200"/>
+  </cs:trendlineLabel>
+  <cs:upBar>
+    <cs:lnRef idx="0"/>
+    <cs:fillRef idx="0"/>
+    <cs:effectRef idx="0"/>
+    <cs:fontRef idx="minor">
+      <a:schemeClr val="tx1"/>
+    </cs:fontRef>
+    <cs:spPr>
+      <a:solidFill>
+        <a:schemeClr val="lt1"/>
+      </a:solidFill>
+      <a:ln w="9525" cap="flat" cmpd="sng" algn="ctr">
+        <a:solidFill>
+          <a:schemeClr val="tx1">
+            <a:lumMod val="65000"/>
+            <a:lumOff val="35000"/>
+          </a:schemeClr>
+        </a:solidFill>
+        <a:round/>
+      </a:ln>
+    </cs:spPr>
+  </cs:upBar>
+  <cs:valueAxis>
+    <cs:lnRef idx="0"/>
+    <cs:fillRef idx="0"/>
+    <cs:effectRef idx="0"/>
+    <cs:fontRef idx="minor">
+      <a:schemeClr val="tx1">
+        <a:lumMod val="65000"/>
+        <a:lumOff val="35000"/>
+      </a:schemeClr>
+    </cs:fontRef>
+    <cs:spPr>
+      <a:ln w="9525" cap="flat" cmpd="sng" algn="ctr">
+        <a:solidFill>
+          <a:schemeClr val="tx1">
+            <a:lumMod val="25000"/>
+            <a:lumOff val="75000"/>
+          </a:schemeClr>
+        </a:solidFill>
+        <a:round/>
+      </a:ln>
+    </cs:spPr>
+    <cs:defRPr sz="900" kern="1200"/>
+  </cs:valueAxis>
+  <cs:wall>
+    <cs:lnRef idx="0"/>
+    <cs:fillRef idx="0"/>
+    <cs:effectRef idx="0"/>
+    <cs:fontRef idx="minor">
+      <a:schemeClr val="tx1"/>
+    </cs:fontRef>
+    <cs:spPr>
+      <a:noFill/>
+      <a:ln>
+        <a:noFill/>
+      </a:ln>
+    </cs:spPr>
+  </cs:wall>
+</cs:chartStyle>
 </file>
 
 <file path=word/theme/theme1.xml><?xml version="1.0" encoding="utf-8"?>
@@ -9255,7 +10464,7 @@
 </file>
 
 <file path=customXml/itemProps1.xml><?xml version="1.0" encoding="utf-8"?>
-<ds:datastoreItem xmlns:ds="http://schemas.openxmlformats.org/officeDocument/2006/customXml" ds:itemID="{30BC55BE-7662-493A-8C16-93EF29616142}">
+<ds:datastoreItem xmlns:ds="http://schemas.openxmlformats.org/officeDocument/2006/customXml" ds:itemID="{331D6716-045F-49E5-89D5-3F5067BBB780}">
   <ds:schemaRefs>
     <ds:schemaRef ds:uri="http://schemas.openxmlformats.org/officeDocument/2006/bibliography"/>
   </ds:schemaRefs>

</xml_diff>